<commit_message>
Simplification to google analytics setup
</commit_message>
<xml_diff>
--- a/Documentation/ProfilesRNS_ReleaseNotes.docx
+++ b/Documentation/ProfilesRNS_ReleaseNotes.docx
@@ -6568,31 +6568,31 @@
       <w:pPr>
         <w:pStyle w:val="Heading1"/>
       </w:pPr>
-      <w:bookmarkStart w:id="0" w:name="_Toc295078070"/>
-      <w:bookmarkStart w:id="1" w:name="_Toc216883989"/>
+      <w:bookmarkStart w:id="0" w:name="_Toc216883989"/>
+      <w:bookmarkStart w:id="1" w:name="_Toc295078070"/>
       <w:r>
         <w:lastRenderedPageBreak/>
         <w:t>Profiles RNS Beta</w:t>
       </w:r>
+      <w:bookmarkEnd w:id="0"/>
+    </w:p>
+    <w:p>
+      <w:pPr>
+        <w:spacing w:after="0" w:line="240" w:lineRule="auto"/>
+      </w:pPr>
+      <w:r>
+        <w:t>This was the original open source version of Profiles RNS. It used a traditional relational database model, rather than RDF. Minor updates were release approximately once a month. The last release of Profiles RNS Beta was July 22, 2011.</w:t>
+      </w:r>
+    </w:p>
+    <w:p>
+      <w:pPr>
+        <w:pStyle w:val="Heading2"/>
+      </w:pPr>
+      <w:bookmarkStart w:id="2" w:name="_Toc216883990"/>
+      <w:r>
+        <w:t>Known Issues</w:t>
+      </w:r>
       <w:bookmarkEnd w:id="1"/>
-    </w:p>
-    <w:p>
-      <w:pPr>
-        <w:spacing w:after="0" w:line="240" w:lineRule="auto"/>
-      </w:pPr>
-      <w:r>
-        <w:t>This was the original open source version of Profiles RNS. It used a traditional relational database model, rather than RDF. Minor updates were release approximately once a month. The last release of Profiles RNS Beta was July 22, 2011.</w:t>
-      </w:r>
-    </w:p>
-    <w:p>
-      <w:pPr>
-        <w:pStyle w:val="Heading2"/>
-      </w:pPr>
-      <w:bookmarkStart w:id="2" w:name="_Toc216883990"/>
-      <w:r>
-        <w:t>Known Issues</w:t>
-      </w:r>
-      <w:bookmarkEnd w:id="0"/>
       <w:bookmarkEnd w:id="2"/>
     </w:p>
     <w:p>
@@ -21240,6 +21240,7 @@
         <w:t>Profile.Data</w:t>
       </w:r>
       <w:proofErr w:type="spellEnd"/>
+      <w:proofErr w:type="gramStart"/>
       <w:r>
         <w:t>].[</w:t>
       </w:r>
@@ -21248,6 +21249,7 @@
         <w:t>fnPublication.Pubmed.ShortenAuthorLengthString</w:t>
       </w:r>
       <w:proofErr w:type="spellEnd"/>
+      <w:proofErr w:type="gramEnd"/>
       <w:r>
         <w:t>]</w:t>
       </w:r>
@@ -21262,10 +21264,7 @@
       <w:bookmarkStart w:id="95" w:name="_Toc216884072"/>
       <w:r>
         <w:lastRenderedPageBreak/>
-        <w:t xml:space="preserve">Profiles RNS </w:t>
-      </w:r>
-      <w:r>
-        <w:t>4.0.</w:t>
+        <w:t>Profiles RNS 4.0.</w:t>
       </w:r>
       <w:proofErr w:type="gramStart"/>
       <w:r>
@@ -21276,16 +21275,7 @@
     </w:p>
     <w:p>
       <w:r>
-        <w:t xml:space="preserve">Release Date: </w:t>
-      </w:r>
-      <w:r>
-        <w:t>December 18</w:t>
-      </w:r>
-      <w:r>
-        <w:t>, 20</w:t>
-      </w:r>
-      <w:r>
-        <w:t>25</w:t>
+        <w:t>Release Date: December 18, 2025</w:t>
       </w:r>
     </w:p>
     <w:p>
@@ -21474,6 +21464,89 @@
       </w:r>
       <w:r>
         <w:t>12 and 2014</w:t>
+      </w:r>
+    </w:p>
+    <w:p/>
+    <w:p>
+      <w:pPr>
+        <w:pStyle w:val="Heading1"/>
+      </w:pPr>
+      <w:r>
+        <w:lastRenderedPageBreak/>
+        <w:t>Profiles RNS 4.</w:t>
+      </w:r>
+      <w:r>
+        <w:t>1</w:t>
+      </w:r>
+      <w:r>
+        <w:t>.0</w:t>
+      </w:r>
+    </w:p>
+    <w:p>
+      <w:r>
+        <w:t xml:space="preserve">Release Date: </w:t>
+      </w:r>
+    </w:p>
+    <w:p>
+      <w:pPr>
+        <w:pStyle w:val="Heading2"/>
+      </w:pPr>
+      <w:r>
+        <w:t>Bug Fixes</w:t>
+      </w:r>
+    </w:p>
+    <w:p>
+      <w:r>
+        <w:t>1. …</w:t>
+      </w:r>
+    </w:p>
+    <w:p>
+      <w:pPr>
+        <w:pStyle w:val="Heading2"/>
+      </w:pPr>
+      <w:r>
+        <w:t>What’s New</w:t>
+      </w:r>
+    </w:p>
+    <w:p>
+      <w:r>
+        <w:t xml:space="preserve">1. </w:t>
+      </w:r>
+      <w:r>
+        <w:t>Simplified Google Analytics customization.</w:t>
+      </w:r>
+      <w:r>
+        <w:t xml:space="preserve"> </w:t>
+      </w:r>
+    </w:p>
+    <w:p>
+      <w:pPr>
+        <w:pStyle w:val="Heading2"/>
+        <w:autoSpaceDE w:val="0"/>
+        <w:autoSpaceDN w:val="0"/>
+        <w:adjustRightInd w:val="0"/>
+        <w:spacing w:line="240" w:lineRule="auto"/>
+        <w:rPr>
+          <w:rFonts w:cs="Times New Roman"/>
+          <w:bCs w:val="0"/>
+          <w:szCs w:val="24"/>
+        </w:rPr>
+      </w:pPr>
+      <w:r>
+        <w:rPr>
+          <w:rFonts w:cs="Times New Roman"/>
+          <w:bCs w:val="0"/>
+          <w:szCs w:val="24"/>
+        </w:rPr>
+        <w:t>Depreciated</w:t>
+      </w:r>
+    </w:p>
+    <w:p>
+      <w:r>
+        <w:t xml:space="preserve">1. </w:t>
+      </w:r>
+      <w:r>
+        <w:t>…</w:t>
       </w:r>
     </w:p>
     <w:p/>

</xml_diff>